<commit_message>
made report read only
</commit_message>
<xml_diff>
--- a/report/CS441_Project_Report_Abhijay_Sandeep_2.1.docx
+++ b/report/CS441_Project_Report_Abhijay_Sandeep_2.1.docx
@@ -1,12 +1,14 @@
 
 <file path=word/document.xml><?xml version="1.0" encoding="utf-8"?>
-<w:document xmlns:wpc="http://schemas.microsoft.com/office/word/2010/wordprocessingCanvas" xmlns:mc="http://schemas.openxmlformats.org/markup-compatibility/2006" xmlns:o="urn:schemas-microsoft-com:office:office" xmlns:r="http://schemas.openxmlformats.org/officeDocument/2006/relationships" xmlns:m="http://schemas.openxmlformats.org/officeDocument/2006/math" xmlns:v="urn:schemas-microsoft-com:vml" xmlns:wp14="http://schemas.microsoft.com/office/word/2010/wordprocessingDrawing" xmlns:wp="http://schemas.openxmlformats.org/drawingml/2006/wordprocessingDrawing" xmlns:w10="urn:schemas-microsoft-com:office:word" xmlns:w="http://schemas.openxmlformats.org/wordprocessingml/2006/main" xmlns:w14="http://schemas.microsoft.com/office/word/2010/wordml" xmlns:w15="http://schemas.microsoft.com/office/word/2012/wordml" xmlns:wpg="http://schemas.microsoft.com/office/word/2010/wordprocessingGroup" xmlns:wpi="http://schemas.microsoft.com/office/word/2010/wordprocessingInk" xmlns:wne="http://schemas.microsoft.com/office/word/2006/wordml" xmlns:wps="http://schemas.microsoft.com/office/word/2010/wordprocessingShape" mc:Ignorable="w14 w15 wp14">
+<w:document xmlns:wpc="http://schemas.microsoft.com/office/word/2010/wordprocessingCanvas" xmlns:cx="http://schemas.microsoft.com/office/drawing/2014/chartex" xmlns:mc="http://schemas.openxmlformats.org/markup-compatibility/2006" xmlns:o="urn:schemas-microsoft-com:office:office" xmlns:r="http://schemas.openxmlformats.org/officeDocument/2006/relationships" xmlns:m="http://schemas.openxmlformats.org/officeDocument/2006/math" xmlns:v="urn:schemas-microsoft-com:vml" xmlns:wp14="http://schemas.microsoft.com/office/word/2010/wordprocessingDrawing" xmlns:wp="http://schemas.openxmlformats.org/drawingml/2006/wordprocessingDrawing" xmlns:w10="urn:schemas-microsoft-com:office:word" xmlns:w="http://schemas.openxmlformats.org/wordprocessingml/2006/main" xmlns:w14="http://schemas.microsoft.com/office/word/2010/wordml" xmlns:w15="http://schemas.microsoft.com/office/word/2012/wordml" xmlns:w16se="http://schemas.microsoft.com/office/word/2015/wordml/symex" xmlns:wpg="http://schemas.microsoft.com/office/word/2010/wordprocessingGroup" xmlns:wpi="http://schemas.microsoft.com/office/word/2010/wordprocessingInk" xmlns:wne="http://schemas.microsoft.com/office/word/2006/wordml" xmlns:wps="http://schemas.microsoft.com/office/word/2010/wordprocessingShape" mc:Ignorable="w14 w15 w16se wp14">
   <w:background w:color="FFFFFF"/>
   <w:body>
     <w:p>
       <w:pPr>
         <w:jc w:val="both"/>
       </w:pPr>
+      <w:bookmarkStart w:id="0" w:name="_GoBack"/>
+      <w:bookmarkEnd w:id="0"/>
     </w:p>
     <w:p>
       <w:pPr>
@@ -1151,10 +1153,10 @@
           <w:szCs w:val="32"/>
         </w:rPr>
       </w:pPr>
-      <w:bookmarkStart w:id="0" w:name="_ia64k3rj3omo" w:colFirst="0" w:colLast="0"/>
-      <w:bookmarkStart w:id="1" w:name="p61jjfhmnsv" w:colFirst="0" w:colLast="0"/>
-      <w:bookmarkEnd w:id="0"/>
+      <w:bookmarkStart w:id="1" w:name="_ia64k3rj3omo" w:colFirst="0" w:colLast="0"/>
+      <w:bookmarkStart w:id="2" w:name="p61jjfhmnsv" w:colFirst="0" w:colLast="0"/>
       <w:bookmarkEnd w:id="1"/>
+      <w:bookmarkEnd w:id="2"/>
       <w:r>
         <w:rPr>
           <w:rFonts w:ascii="Calibri" w:eastAsia="Calibri" w:hAnsi="Calibri" w:cs="Calibri"/>
@@ -1169,7 +1171,7 @@
       <w:pPr>
         <w:jc w:val="both"/>
       </w:pPr>
-      <w:bookmarkStart w:id="2" w:name="introduction"/>
+      <w:bookmarkStart w:id="3" w:name="introduction"/>
       <w:r>
         <w:rPr>
           <w:rFonts w:ascii="Calibri" w:eastAsia="Calibri" w:hAnsi="Calibri" w:cs="Calibri"/>
@@ -1185,21 +1187,21 @@
       <w:pPr>
         <w:jc w:val="both"/>
       </w:pPr>
-      <w:bookmarkStart w:id="3" w:name="_f7po1p1ryys" w:colFirst="0" w:colLast="0"/>
-      <w:bookmarkEnd w:id="2"/>
+      <w:bookmarkStart w:id="4" w:name="_f7po1p1ryys" w:colFirst="0" w:colLast="0"/>
       <w:bookmarkEnd w:id="3"/>
-    </w:p>
-    <w:p>
-      <w:pPr>
-        <w:jc w:val="both"/>
-      </w:pPr>
-      <w:bookmarkStart w:id="4" w:name="_gjdgxs" w:colFirst="0" w:colLast="0"/>
       <w:bookmarkEnd w:id="4"/>
     </w:p>
     <w:p>
       <w:pPr>
         <w:jc w:val="both"/>
       </w:pPr>
+      <w:bookmarkStart w:id="5" w:name="_gjdgxs" w:colFirst="0" w:colLast="0"/>
+      <w:bookmarkEnd w:id="5"/>
+    </w:p>
+    <w:p>
+      <w:pPr>
+        <w:jc w:val="both"/>
+      </w:pPr>
       <w:r>
         <w:rPr>
           <w:rFonts w:ascii="Calibri" w:eastAsia="Calibri" w:hAnsi="Calibri" w:cs="Calibri"/>
@@ -1289,8 +1291,8 @@
       <w:pPr>
         <w:jc w:val="both"/>
       </w:pPr>
-      <w:bookmarkStart w:id="5" w:name="hhs1enncrc3p"/>
-      <w:bookmarkStart w:id="6" w:name="highlights"/>
+      <w:bookmarkStart w:id="6" w:name="hhs1enncrc3p"/>
+      <w:bookmarkStart w:id="7" w:name="highlights"/>
       <w:r>
         <w:rPr>
           <w:rFonts w:ascii="Calibri" w:eastAsia="Calibri" w:hAnsi="Calibri" w:cs="Calibri"/>
@@ -1301,8 +1303,8 @@
         <w:t>Highlights and features</w:t>
       </w:r>
     </w:p>
-    <w:bookmarkEnd w:id="5"/>
     <w:bookmarkEnd w:id="6"/>
+    <w:bookmarkEnd w:id="7"/>
     <w:p>
       <w:pPr>
         <w:jc w:val="both"/>
@@ -1496,7 +1498,7 @@
       <w:pPr>
         <w:jc w:val="both"/>
       </w:pPr>
-      <w:bookmarkStart w:id="7" w:name="technologystack"/>
+      <w:bookmarkStart w:id="8" w:name="technologystack"/>
       <w:r>
         <w:rPr>
           <w:rFonts w:ascii="Calibri" w:eastAsia="Calibri" w:hAnsi="Calibri" w:cs="Calibri"/>
@@ -1504,7 +1506,6 @@
           <w:sz w:val="32"/>
           <w:szCs w:val="32"/>
         </w:rPr>
-        <w:lastRenderedPageBreak/>
         <w:t>Technology Stack</w:t>
       </w:r>
       <w:r>
@@ -1516,7 +1517,7 @@
         </w:rPr>
         <w:t xml:space="preserve"> (Software Requirements)</w:t>
       </w:r>
-      <w:bookmarkEnd w:id="7"/>
+      <w:bookmarkEnd w:id="8"/>
     </w:p>
     <w:p>
       <w:pPr>
@@ -1867,7 +1868,6 @@
           <w:rFonts w:ascii="Calibri" w:eastAsia="Calibri" w:hAnsi="Calibri" w:cs="Calibri"/>
           <w:b/>
         </w:rPr>
-        <w:lastRenderedPageBreak/>
         <w:t>MySQL</w:t>
       </w:r>
     </w:p>
@@ -2242,8 +2242,8 @@
           <w:szCs w:val="32"/>
         </w:rPr>
       </w:pPr>
-      <w:bookmarkStart w:id="8" w:name="30j0zll" w:colFirst="0" w:colLast="0"/>
-      <w:bookmarkEnd w:id="8"/>
+      <w:bookmarkStart w:id="9" w:name="30j0zll" w:colFirst="0" w:colLast="0"/>
+      <w:bookmarkEnd w:id="9"/>
       <w:r>
         <w:rPr>
           <w:rFonts w:ascii="Calibri" w:eastAsia="Calibri" w:hAnsi="Calibri" w:cs="Calibri"/>
@@ -2258,7 +2258,7 @@
       <w:pPr>
         <w:jc w:val="both"/>
       </w:pPr>
-      <w:bookmarkStart w:id="9" w:name="applicationdetails"/>
+      <w:bookmarkStart w:id="10" w:name="applicationdetails"/>
       <w:r>
         <w:rPr>
           <w:rFonts w:ascii="Calibri" w:eastAsia="Calibri" w:hAnsi="Calibri" w:cs="Calibri"/>
@@ -2266,11 +2266,10 @@
           <w:sz w:val="32"/>
           <w:szCs w:val="32"/>
         </w:rPr>
-        <w:lastRenderedPageBreak/>
         <w:t>Application Details</w:t>
       </w:r>
     </w:p>
-    <w:bookmarkEnd w:id="9"/>
+    <w:bookmarkEnd w:id="10"/>
     <w:p>
       <w:pPr>
         <w:jc w:val="both"/>
@@ -2583,7 +2582,6 @@
         <w:rPr>
           <w:noProof/>
         </w:rPr>
-        <w:lastRenderedPageBreak/>
         <w:drawing>
           <wp:inline distT="114300" distB="114300" distL="114300" distR="114300">
             <wp:extent cx="3291840" cy="3185583"/>
@@ -2785,7 +2783,6 @@
           <w:rFonts w:ascii="Calibri" w:eastAsia="Calibri" w:hAnsi="Calibri" w:cs="Calibri"/>
           <w:b/>
         </w:rPr>
-        <w:lastRenderedPageBreak/>
         <w:t>Project Structure</w:t>
       </w:r>
     </w:p>
@@ -3746,14 +3743,7 @@
         <w:rPr>
           <w:rFonts w:ascii="Calibri" w:eastAsia="Calibri" w:hAnsi="Calibri" w:cs="Calibri"/>
         </w:rPr>
-        <w:t xml:space="preserve"> to extract the username for the owner </w:t>
-      </w:r>
-      <w:r>
-        <w:rPr>
-          <w:rFonts w:ascii="Calibri" w:eastAsia="Calibri" w:hAnsi="Calibri" w:cs="Calibri"/>
-        </w:rPr>
-        <w:lastRenderedPageBreak/>
-        <w:t xml:space="preserve">of the repository. Later, it </w:t>
+        <w:t xml:space="preserve"> to extract the username for the owner of the repository. Later, it </w:t>
       </w:r>
       <w:r>
         <w:rPr>
@@ -4924,7 +4914,6 @@
         <w:rPr>
           <w:rFonts w:ascii="Calibri" w:eastAsia="Calibri" w:hAnsi="Calibri" w:cs="Calibri"/>
         </w:rPr>
-        <w:lastRenderedPageBreak/>
         <w:t xml:space="preserve">Different </w:t>
       </w:r>
       <w:r>
@@ -5402,14 +5391,7 @@
         <w:rPr>
           <w:rFonts w:ascii="Calibri" w:eastAsia="Calibri" w:hAnsi="Calibri" w:cs="Calibri"/>
         </w:rPr>
-        <w:t xml:space="preserve">Once a request is received, the request parameters are obtained, and accordingly a SQL </w:t>
-      </w:r>
-      <w:r>
-        <w:rPr>
-          <w:rFonts w:ascii="Calibri" w:eastAsia="Calibri" w:hAnsi="Calibri" w:cs="Calibri"/>
-        </w:rPr>
-        <w:lastRenderedPageBreak/>
-        <w:t>query made to the MySQL database, which provides a response which can be given as output to the rest call. The output of the web service is</w:t>
+        <w:t>Once a request is received, the request parameters are obtained, and accordingly a SQL query made to the MySQL database, which provides a response which can be given as output to the rest call. The output of the web service is</w:t>
       </w:r>
       <w:r>
         <w:rPr>
@@ -5736,14 +5718,7 @@
         <w:rPr>
           <w:rFonts w:ascii="Calibri" w:eastAsia="Calibri" w:hAnsi="Calibri" w:cs="Calibri"/>
         </w:rPr>
-        <w:t xml:space="preserve">[ "_id", "login", "id", "avatar_url", "gravatar_id", "url", "html_url", "followers_url", "following_url", "gists_url", "starred_url", "subscriptions_url", "organizations_url", </w:t>
-      </w:r>
-      <w:r>
-        <w:rPr>
-          <w:rFonts w:ascii="Calibri" w:eastAsia="Calibri" w:hAnsi="Calibri" w:cs="Calibri"/>
-        </w:rPr>
-        <w:lastRenderedPageBreak/>
-        <w:t>"repos_url", "events_url", "received_events_url", "type", "site_admin", "name", "company", "blog", "location", "email", "hireable", "bio", "public_repos", "public_gists", "followers", "following", "created_at", "updated_at"]</w:t>
+        <w:t>[ "_id", "login", "id", "avatar_url", "gravatar_id", "url", "html_url", "followers_url", "following_url", "gists_url", "starred_url", "subscriptions_url", "organizations_url", "repos_url", "events_url", "received_events_url", "type", "site_admin", "name", "company", "blog", "location", "email", "hireable", "bio", "public_repos", "public_gists", "followers", "following", "created_at", "updated_at"]</w:t>
       </w:r>
     </w:p>
     <w:p>
@@ -6036,7 +6011,6 @@
         <w:rPr>
           <w:noProof/>
         </w:rPr>
-        <w:lastRenderedPageBreak/>
         <w:drawing>
           <wp:inline distT="114300" distB="114300" distL="114300" distR="114300">
             <wp:extent cx="2857500" cy="2857500"/>
@@ -6348,9 +6322,9 @@
           <w:szCs w:val="32"/>
         </w:rPr>
       </w:pPr>
-      <w:bookmarkStart w:id="10" w:name="jkjkmewk4qv7" w:colFirst="0" w:colLast="0"/>
-      <w:bookmarkStart w:id="11" w:name="howtorun"/>
-      <w:bookmarkEnd w:id="10"/>
+      <w:bookmarkStart w:id="11" w:name="jkjkmewk4qv7" w:colFirst="0" w:colLast="0"/>
+      <w:bookmarkStart w:id="12" w:name="howtorun"/>
+      <w:bookmarkEnd w:id="11"/>
     </w:p>
     <w:p>
       <w:pPr>
@@ -6379,11 +6353,10 @@
           <w:sz w:val="32"/>
           <w:szCs w:val="32"/>
         </w:rPr>
-        <w:lastRenderedPageBreak/>
         <w:t>How to run</w:t>
       </w:r>
     </w:p>
-    <w:bookmarkEnd w:id="11"/>
+    <w:bookmarkEnd w:id="12"/>
     <w:p>
       <w:pPr>
         <w:jc w:val="both"/>
@@ -7270,7 +7243,7 @@
       <w:pPr>
         <w:jc w:val="both"/>
       </w:pPr>
-      <w:bookmarkStart w:id="12" w:name="resultanalysis"/>
+      <w:bookmarkStart w:id="13" w:name="resultanalysis"/>
       <w:r>
         <w:rPr>
           <w:rFonts w:ascii="Calibri" w:eastAsia="Calibri" w:hAnsi="Calibri" w:cs="Calibri"/>
@@ -7278,11 +7251,10 @@
           <w:sz w:val="32"/>
           <w:szCs w:val="32"/>
         </w:rPr>
-        <w:lastRenderedPageBreak/>
         <w:t>Results Analysis</w:t>
       </w:r>
     </w:p>
-    <w:bookmarkEnd w:id="12"/>
+    <w:bookmarkEnd w:id="13"/>
     <w:p>
       <w:pPr>
         <w:jc w:val="both"/>
@@ -7544,7 +7516,6 @@
         <w:rPr>
           <w:rFonts w:ascii="Calibri" w:eastAsia="Calibri" w:hAnsi="Calibri" w:cs="Calibri"/>
         </w:rPr>
-        <w:lastRenderedPageBreak/>
         <w:t>Distribution of langua</w:t>
       </w:r>
       <w:r>
@@ -7674,7 +7645,6 @@
         <w:rPr>
           <w:rFonts w:ascii="Calibri" w:eastAsia="Calibri" w:hAnsi="Calibri" w:cs="Calibri"/>
         </w:rPr>
-        <w:lastRenderedPageBreak/>
         <w:t>Number of files in each language across popular repositories</w:t>
       </w:r>
       <w:r>
@@ -7778,7 +7748,6 @@
         <w:rPr>
           <w:rFonts w:ascii="Calibri" w:eastAsia="Calibri" w:hAnsi="Calibri" w:cs="Calibri"/>
         </w:rPr>
-        <w:lastRenderedPageBreak/>
         <w:t>Number of lines of code written in each langu</w:t>
       </w:r>
       <w:r>
@@ -7891,7 +7860,6 @@
         <w:rPr>
           <w:rFonts w:ascii="Calibri" w:eastAsia="Calibri" w:hAnsi="Calibri" w:cs="Calibri"/>
         </w:rPr>
-        <w:lastRenderedPageBreak/>
         <w:t>Total number of open issues across popular repositories</w:t>
       </w:r>
       <w:r>
@@ -7996,7 +7964,6 @@
         <w:rPr>
           <w:rFonts w:ascii="Calibri" w:eastAsia="Calibri" w:hAnsi="Calibri" w:cs="Calibri"/>
         </w:rPr>
-        <w:lastRenderedPageBreak/>
         <w:t>Popularity vs open issues</w:t>
       </w:r>
       <w:r>
@@ -8115,7 +8082,6 @@
           <w:rFonts w:ascii="Calibri" w:eastAsia="Calibri" w:hAnsi="Calibri" w:cs="Calibri"/>
           <w:b/>
         </w:rPr>
-        <w:lastRenderedPageBreak/>
         <w:t>Web Service based</w:t>
       </w:r>
     </w:p>
@@ -8285,7 +8251,6 @@
           <w:rFonts w:ascii="Calibri" w:eastAsia="Calibri" w:hAnsi="Calibri" w:cs="Calibri"/>
           <w:b/>
         </w:rPr>
-        <w:lastRenderedPageBreak/>
         <w:t>Top n users</w:t>
       </w:r>
     </w:p>
@@ -8415,7 +8380,6 @@
           <w:rFonts w:ascii="Calibri" w:eastAsia="Calibri" w:hAnsi="Calibri" w:cs="Calibri"/>
           <w:b/>
         </w:rPr>
-        <w:lastRenderedPageBreak/>
         <w:t>Top n repositories</w:t>
       </w:r>
     </w:p>
@@ -8540,7 +8504,6 @@
           <w:rFonts w:ascii="Calibri" w:eastAsia="Calibri" w:hAnsi="Calibri" w:cs="Calibri"/>
           <w:b/>
         </w:rPr>
-        <w:lastRenderedPageBreak/>
         <w:t>Top n languages</w:t>
       </w:r>
     </w:p>
@@ -8665,7 +8628,6 @@
           <w:rFonts w:ascii="Calibri" w:eastAsia="Calibri" w:hAnsi="Calibri" w:cs="Calibri"/>
           <w:b/>
         </w:rPr>
-        <w:lastRenderedPageBreak/>
         <w:t>Average LOC per language</w:t>
       </w:r>
     </w:p>
@@ -8765,13 +8727,12 @@
         <w:br w:type="page"/>
       </w:r>
     </w:p>
-    <w:bookmarkStart w:id="13" w:name="applicationtesting"/>
-    <w:p>
-      <w:pPr>
-        <w:jc w:val="both"/>
-      </w:pPr>
-      <w:r>
-        <w:lastRenderedPageBreak/>
+    <w:bookmarkStart w:id="14" w:name="applicationtesting"/>
+    <w:p>
+      <w:pPr>
+        <w:jc w:val="both"/>
+      </w:pPr>
+      <w:r>
         <w:fldChar w:fldCharType="begin"/>
       </w:r>
       <w:r>
@@ -8799,7 +8760,7 @@
         <w:fldChar w:fldCharType="end"/>
       </w:r>
     </w:p>
-    <w:bookmarkEnd w:id="13"/>
+    <w:bookmarkEnd w:id="14"/>
     <w:p>
       <w:pPr>
         <w:jc w:val="both"/>
@@ -9443,7 +9404,6 @@
           <w:rFonts w:ascii="Calibri" w:eastAsia="Calibri" w:hAnsi="Calibri" w:cs="Calibri"/>
           <w:b/>
         </w:rPr>
-        <w:lastRenderedPageBreak/>
         <w:t>Individual Test Results and Statistics</w:t>
       </w:r>
     </w:p>
@@ -9985,7 +9945,6 @@
           <w:rFonts w:ascii="Calibri" w:eastAsia="Calibri" w:hAnsi="Calibri" w:cs="Calibri"/>
           <w:b/>
         </w:rPr>
-        <w:lastRenderedPageBreak/>
         <w:t>3. Load test with 15 virtual users:</w:t>
       </w:r>
     </w:p>
@@ -10506,7 +10465,6 @@
           <w:sz w:val="22"/>
           <w:szCs w:val="22"/>
         </w:rPr>
-        <w:lastRenderedPageBreak/>
         <w:t>5. Load test with 25 virtual users:</w:t>
       </w:r>
     </w:p>
@@ -10761,7 +10719,7 @@
       <w:pPr>
         <w:jc w:val="both"/>
       </w:pPr>
-      <w:bookmarkStart w:id="14" w:name="limitations"/>
+      <w:bookmarkStart w:id="15" w:name="limitations"/>
       <w:r>
         <w:rPr>
           <w:rFonts w:ascii="Calibri" w:eastAsia="Calibri" w:hAnsi="Calibri" w:cs="Calibri"/>
@@ -10769,11 +10727,10 @@
           <w:sz w:val="32"/>
           <w:szCs w:val="32"/>
         </w:rPr>
-        <w:lastRenderedPageBreak/>
         <w:t>Limitations</w:t>
       </w:r>
     </w:p>
-    <w:bookmarkEnd w:id="14"/>
+    <w:bookmarkEnd w:id="15"/>
     <w:p>
       <w:pPr>
         <w:jc w:val="both"/>
@@ -11089,17 +11046,16 @@
           <w:sz w:val="32"/>
         </w:rPr>
       </w:pPr>
-      <w:bookmarkStart w:id="15" w:name="futurework"/>
+      <w:bookmarkStart w:id="16" w:name="futurework"/>
       <w:r>
         <w:rPr>
           <w:rFonts w:asciiTheme="minorHAnsi" w:hAnsiTheme="minorHAnsi" w:cstheme="minorHAnsi"/>
           <w:b/>
           <w:sz w:val="32"/>
         </w:rPr>
-        <w:lastRenderedPageBreak/>
         <w:t>Future Work</w:t>
       </w:r>
-      <w:bookmarkEnd w:id="15"/>
+      <w:bookmarkEnd w:id="16"/>
     </w:p>
     <w:p>
       <w:pPr>
@@ -11247,8 +11203,8 @@
       <w:pPr>
         <w:jc w:val="both"/>
       </w:pPr>
-      <w:bookmarkStart w:id="16" w:name="3dy6vkm" w:colFirst="0" w:colLast="0"/>
-      <w:bookmarkEnd w:id="16"/>
+      <w:bookmarkStart w:id="17" w:name="3dy6vkm" w:colFirst="0" w:colLast="0"/>
+      <w:bookmarkEnd w:id="17"/>
     </w:p>
     <w:p>
       <w:pPr>
@@ -11259,7 +11215,7 @@
           <w:sz w:val="32"/>
         </w:rPr>
       </w:pPr>
-      <w:bookmarkStart w:id="17" w:name="knownissues"/>
+      <w:bookmarkStart w:id="18" w:name="knownissues"/>
       <w:r>
         <w:rPr>
           <w:rFonts w:asciiTheme="minorHAnsi" w:hAnsiTheme="minorHAnsi" w:cstheme="minorHAnsi"/>
@@ -11268,7 +11224,7 @@
         </w:rPr>
         <w:t>Known issues</w:t>
       </w:r>
-      <w:bookmarkEnd w:id="17"/>
+      <w:bookmarkEnd w:id="18"/>
     </w:p>
     <w:p>
       <w:pPr>
@@ -11505,9 +11461,9 @@
           <w:szCs w:val="32"/>
         </w:rPr>
       </w:pPr>
-      <w:bookmarkStart w:id="18" w:name="1t3h5sf" w:colFirst="0" w:colLast="0"/>
-      <w:bookmarkStart w:id="19" w:name="learnings"/>
-      <w:bookmarkEnd w:id="18"/>
+      <w:bookmarkStart w:id="19" w:name="1t3h5sf" w:colFirst="0" w:colLast="0"/>
+      <w:bookmarkStart w:id="20" w:name="learnings"/>
+      <w:bookmarkEnd w:id="19"/>
       <w:r>
         <w:rPr>
           <w:rFonts w:ascii="Calibri" w:eastAsia="Calibri" w:hAnsi="Calibri" w:cs="Calibri"/>
@@ -11529,11 +11485,10 @@
           <w:sz w:val="32"/>
           <w:szCs w:val="32"/>
         </w:rPr>
-        <w:lastRenderedPageBreak/>
         <w:t>Learnings</w:t>
       </w:r>
     </w:p>
-    <w:bookmarkEnd w:id="19"/>
+    <w:bookmarkEnd w:id="20"/>
     <w:p>
       <w:pPr>
         <w:jc w:val="both"/>
@@ -11755,9 +11710,9 @@
           <w:szCs w:val="32"/>
         </w:rPr>
       </w:pPr>
-      <w:bookmarkStart w:id="20" w:name="4d34og8" w:colFirst="0" w:colLast="0"/>
-      <w:bookmarkStart w:id="21" w:name="attachedfiledescription"/>
-      <w:bookmarkEnd w:id="20"/>
+      <w:bookmarkStart w:id="21" w:name="4d34og8" w:colFirst="0" w:colLast="0"/>
+      <w:bookmarkStart w:id="22" w:name="attachedfiledescription"/>
+      <w:bookmarkEnd w:id="21"/>
       <w:r>
         <w:rPr>
           <w:rFonts w:ascii="Calibri" w:eastAsia="Calibri" w:hAnsi="Calibri" w:cs="Calibri"/>
@@ -11779,11 +11734,10 @@
           <w:sz w:val="32"/>
           <w:szCs w:val="32"/>
         </w:rPr>
-        <w:lastRenderedPageBreak/>
         <w:t>Attached Files Description</w:t>
       </w:r>
     </w:p>
-    <w:bookmarkEnd w:id="21"/>
+    <w:bookmarkEnd w:id="22"/>
     <w:p/>
     <w:p>
       <w:pPr>
@@ -11949,9 +11903,9 @@
           <w:szCs w:val="32"/>
         </w:rPr>
       </w:pPr>
-      <w:bookmarkStart w:id="22" w:name="2s8eyo1" w:colFirst="0" w:colLast="0"/>
-      <w:bookmarkStart w:id="23" w:name="references"/>
-      <w:bookmarkEnd w:id="22"/>
+      <w:bookmarkStart w:id="23" w:name="2s8eyo1" w:colFirst="0" w:colLast="0"/>
+      <w:bookmarkStart w:id="24" w:name="references"/>
+      <w:bookmarkEnd w:id="23"/>
     </w:p>
     <w:p>
       <w:pPr>
@@ -11994,11 +11948,10 @@
           <w:sz w:val="32"/>
           <w:szCs w:val="32"/>
         </w:rPr>
-        <w:lastRenderedPageBreak/>
         <w:t>References</w:t>
       </w:r>
     </w:p>
-    <w:bookmarkEnd w:id="23"/>
+    <w:bookmarkEnd w:id="24"/>
     <w:p>
       <w:pPr>
         <w:jc w:val="both"/>
@@ -12028,8 +11981,6 @@
         </w:rPr>
         <w:t>http://logos.uic.edu/DOWNLOAD.CGI?document=COL.ENG.CSCI.LOCKB.SM.RED.PNG</w:t>
       </w:r>
-      <w:bookmarkStart w:id="24" w:name="_GoBack"/>
-      <w:bookmarkEnd w:id="24"/>
     </w:p>
     <w:p>
       <w:pPr>
@@ -12586,7 +12537,7 @@
 </file>
 
 <file path=word/numbering.xml><?xml version="1.0" encoding="utf-8"?>
-<w:numbering xmlns:wpc="http://schemas.microsoft.com/office/word/2010/wordprocessingCanvas" xmlns:mc="http://schemas.openxmlformats.org/markup-compatibility/2006" xmlns:o="urn:schemas-microsoft-com:office:office" xmlns:r="http://schemas.openxmlformats.org/officeDocument/2006/relationships" xmlns:m="http://schemas.openxmlformats.org/officeDocument/2006/math" xmlns:v="urn:schemas-microsoft-com:vml" xmlns:wp14="http://schemas.microsoft.com/office/word/2010/wordprocessingDrawing" xmlns:wp="http://schemas.openxmlformats.org/drawingml/2006/wordprocessingDrawing" xmlns:w10="urn:schemas-microsoft-com:office:word" xmlns:w="http://schemas.openxmlformats.org/wordprocessingml/2006/main" xmlns:w14="http://schemas.microsoft.com/office/word/2010/wordml" xmlns:w15="http://schemas.microsoft.com/office/word/2012/wordml" xmlns:wpg="http://schemas.microsoft.com/office/word/2010/wordprocessingGroup" xmlns:wpi="http://schemas.microsoft.com/office/word/2010/wordprocessingInk" xmlns:wne="http://schemas.microsoft.com/office/word/2006/wordml" xmlns:wps="http://schemas.microsoft.com/office/word/2010/wordprocessingShape" mc:Ignorable="w14 w15 wp14">
+<w:numbering xmlns:wpc="http://schemas.microsoft.com/office/word/2010/wordprocessingCanvas" xmlns:cx="http://schemas.microsoft.com/office/drawing/2014/chartex" xmlns:mc="http://schemas.openxmlformats.org/markup-compatibility/2006" xmlns:o="urn:schemas-microsoft-com:office:office" xmlns:r="http://schemas.openxmlformats.org/officeDocument/2006/relationships" xmlns:m="http://schemas.openxmlformats.org/officeDocument/2006/math" xmlns:v="urn:schemas-microsoft-com:vml" xmlns:wp14="http://schemas.microsoft.com/office/word/2010/wordprocessingDrawing" xmlns:wp="http://schemas.openxmlformats.org/drawingml/2006/wordprocessingDrawing" xmlns:w10="urn:schemas-microsoft-com:office:word" xmlns:w="http://schemas.openxmlformats.org/wordprocessingml/2006/main" xmlns:w14="http://schemas.microsoft.com/office/word/2010/wordml" xmlns:w15="http://schemas.microsoft.com/office/word/2012/wordml" xmlns:w16se="http://schemas.microsoft.com/office/word/2015/wordml/symex" xmlns:wpg="http://schemas.microsoft.com/office/word/2010/wordprocessingGroup" xmlns:wpi="http://schemas.microsoft.com/office/word/2010/wordprocessingInk" xmlns:wne="http://schemas.microsoft.com/office/word/2006/wordml" xmlns:wps="http://schemas.microsoft.com/office/word/2010/wordprocessingShape" mc:Ignorable="w14 w15 w16se wp14">
   <w:abstractNum w:abstractNumId="0" w15:restartNumberingAfterBreak="0">
     <w:nsid w:val="0AAA5A26"/>
     <w:multiLevelType w:val="multilevel"/>
@@ -16198,7 +16149,7 @@
 </file>
 
 <file path=word/styles.xml><?xml version="1.0" encoding="utf-8"?>
-<w:styles xmlns:mc="http://schemas.openxmlformats.org/markup-compatibility/2006" xmlns:r="http://schemas.openxmlformats.org/officeDocument/2006/relationships" xmlns:w="http://schemas.openxmlformats.org/wordprocessingml/2006/main" xmlns:w14="http://schemas.microsoft.com/office/word/2010/wordml" xmlns:w15="http://schemas.microsoft.com/office/word/2012/wordml" mc:Ignorable="w14 w15">
+<w:styles xmlns:mc="http://schemas.openxmlformats.org/markup-compatibility/2006" xmlns:r="http://schemas.openxmlformats.org/officeDocument/2006/relationships" xmlns:w="http://schemas.openxmlformats.org/wordprocessingml/2006/main" xmlns:w14="http://schemas.microsoft.com/office/word/2010/wordml" xmlns:w15="http://schemas.microsoft.com/office/word/2012/wordml" xmlns:w16se="http://schemas.microsoft.com/office/word/2015/wordml/symex" mc:Ignorable="w14 w15 w16se">
   <w:docDefaults>
     <w:rPrDefault>
       <w:rPr>

</xml_diff>